<commit_message>
updated press release to have date
</commit_message>
<xml_diff>
--- a/trunk/media/pdf/housing-sector-press-release-3.docx
+++ b/trunk/media/pdf/housing-sector-press-release-3.docx
@@ -849,7 +849,17 @@
         <w:spacing w:val="15"/>
         <w:sz w:val="18"/>
       </w:rPr>
-      <w:t>TBD, 2011</w:t>
+      <w:t>March 30</w:t>
+    </w:r>
+    <w:r>
+      <w:rPr>
+        <w:rFonts w:ascii="Arial" w:hAnsi="Arial"/>
+        <w:b/>
+        <w:color w:val="5EB4F6"/>
+        <w:spacing w:val="15"/>
+        <w:sz w:val="18"/>
+      </w:rPr>
+      <w:t>, 2011</w:t>
     </w:r>
   </w:p>
   <w:p>
@@ -1747,7 +1757,7 @@
 </file>
 
 <file path=customXml/itemProps1.xml><?xml version="1.0" encoding="utf-8"?>
-<ds:datastoreItem xmlns:ds="http://schemas.openxmlformats.org/officeDocument/2006/customXml" ds:itemID="{1BA55FF8-215E-4B25-9350-E1373D2FA9D8}">
+<ds:datastoreItem xmlns:ds="http://schemas.openxmlformats.org/officeDocument/2006/customXml" ds:itemID="{9CEAC81A-5F0C-400D-907C-A9233A3510E4}">
   <ds:schemaRefs>
     <ds:schemaRef ds:uri="http://schemas.openxmlformats.org/officeDocument/2006/bibliography"/>
   </ds:schemaRefs>

</xml_diff>

<commit_message>
new press release update
</commit_message>
<xml_diff>
--- a/trunk/media/pdf/housing-sector-press-release-3.docx
+++ b/trunk/media/pdf/housing-sector-press-release-3.docx
@@ -101,17 +101,6 @@
     </w:p>
     <w:p>
       <w:pPr>
-        <w:jc w:val="both"/>
-      </w:pPr>
-      <w:r>
-        <w:t>.</w:t>
-      </w:r>
-      <w:r>
-        <w:t xml:space="preserve"> </w:t>
-      </w:r>
-    </w:p>
-    <w:p>
-      <w:pPr>
         <w:widowControl w:val="0"/>
         <w:jc w:val="both"/>
       </w:pPr>
@@ -490,11 +479,7 @@
         <w:t xml:space="preserve"> </w:t>
       </w:r>
       <w:r>
-        <w:t xml:space="preserve">as well the Tax Expenditure </w:t>
-      </w:r>
-      <w:r>
-        <w:lastRenderedPageBreak/>
-        <w:t>Database that presents estimates from the Department of Treasury and the Joint Committee on Taxation</w:t>
+        <w:t>as well the Tax Expenditure Database that presents estimates from the Department of Treasury and the Joint Committee on Taxation</w:t>
       </w:r>
       <w:r>
         <w:t>,</w:t>
@@ -1757,7 +1742,7 @@
 </file>
 
 <file path=customXml/itemProps1.xml><?xml version="1.0" encoding="utf-8"?>
-<ds:datastoreItem xmlns:ds="http://schemas.openxmlformats.org/officeDocument/2006/customXml" ds:itemID="{9CEAC81A-5F0C-400D-907C-A9233A3510E4}">
+<ds:datastoreItem xmlns:ds="http://schemas.openxmlformats.org/officeDocument/2006/customXml" ds:itemID="{97F5C982-6A8F-45FF-AFB5-192B4F226491}">
   <ds:schemaRefs>
     <ds:schemaRef ds:uri="http://schemas.openxmlformats.org/officeDocument/2006/bibliography"/>
   </ds:schemaRefs>

</xml_diff>